<commit_message>
Add about Topic_num increasing
</commit_message>
<xml_diff>
--- a/project-report.docx
+++ b/project-report.docx
@@ -130,7 +130,7 @@
         </w:numPr>
         <w:ind w:leftChars="0"/>
         <w:rPr>
-          <w:rFonts w:asciiTheme="majorHAnsi" w:eastAsiaTheme="majorHAnsi" w:hAnsiTheme="majorHAnsi" w:hint="eastAsia"/>
+          <w:rFonts w:asciiTheme="majorHAnsi" w:eastAsiaTheme="majorHAnsi" w:hAnsiTheme="majorHAnsi"/>
           <w:szCs w:val="20"/>
         </w:rPr>
       </w:pPr>
@@ -170,7 +170,23 @@
           <w:rFonts w:asciiTheme="majorHAnsi" w:eastAsiaTheme="majorHAnsi" w:hAnsiTheme="majorHAnsi" w:hint="eastAsia"/>
           <w:szCs w:val="20"/>
         </w:rPr>
-        <w:t xml:space="preserve">보수의 성향을 띠는 언론사의 기사를 데이터로 사용하여 양간의 사용 </w:t>
+        <w:t xml:space="preserve">보수의 성향을 띠는 언론사의 기사를 데이터로 사용하여 </w:t>
+      </w:r>
+      <w:proofErr w:type="spellStart"/>
+      <w:r>
+        <w:rPr>
+          <w:rFonts w:asciiTheme="majorHAnsi" w:eastAsiaTheme="majorHAnsi" w:hAnsiTheme="majorHAnsi" w:hint="eastAsia"/>
+          <w:szCs w:val="20"/>
+        </w:rPr>
+        <w:t>양간의</w:t>
+      </w:r>
+      <w:proofErr w:type="spellEnd"/>
+      <w:r>
+        <w:rPr>
+          <w:rFonts w:asciiTheme="majorHAnsi" w:eastAsiaTheme="majorHAnsi" w:hAnsiTheme="majorHAnsi" w:hint="eastAsia"/>
+          <w:szCs w:val="20"/>
+        </w:rPr>
+        <w:t xml:space="preserve"> 사용 </w:t>
       </w:r>
       <w:proofErr w:type="gramStart"/>
       <w:r>
@@ -207,8 +223,17 @@
           <w:rFonts w:asciiTheme="majorHAnsi" w:eastAsiaTheme="majorHAnsi" w:hAnsiTheme="majorHAnsi"/>
           <w:szCs w:val="20"/>
         </w:rPr>
-        <w:t xml:space="preserve"> tf-idf</w:t>
-      </w:r>
+        <w:t xml:space="preserve"> </w:t>
+      </w:r>
+      <w:proofErr w:type="spellStart"/>
+      <w:r>
+        <w:rPr>
+          <w:rFonts w:asciiTheme="majorHAnsi" w:eastAsiaTheme="majorHAnsi" w:hAnsiTheme="majorHAnsi"/>
+          <w:szCs w:val="20"/>
+        </w:rPr>
+        <w:t>tf-idf</w:t>
+      </w:r>
+      <w:proofErr w:type="spellEnd"/>
       <w:r>
         <w:rPr>
           <w:rFonts w:asciiTheme="majorHAnsi" w:eastAsiaTheme="majorHAnsi" w:hAnsiTheme="majorHAnsi" w:hint="eastAsia"/>
@@ -270,7 +295,39 @@
           <w:rFonts w:asciiTheme="majorHAnsi" w:eastAsiaTheme="majorHAnsi" w:hAnsiTheme="majorHAnsi" w:hint="eastAsia"/>
           <w:szCs w:val="20"/>
         </w:rPr>
-        <w:t>들을 언론사 별로 어떤 어휘를 사용하고 어떤 주제를 다루는지 분석하여 벤다이어그램으로 시각화할 것이다.</w:t>
+        <w:t xml:space="preserve">들을 언론사 별로 어떤 어휘를 사용하고 어떤 주제를 다루는지 분석하여 </w:t>
+      </w:r>
+      <w:proofErr w:type="spellStart"/>
+      <w:r>
+        <w:rPr>
+          <w:rFonts w:asciiTheme="majorHAnsi" w:eastAsiaTheme="majorHAnsi" w:hAnsiTheme="majorHAnsi" w:hint="eastAsia"/>
+          <w:szCs w:val="20"/>
+        </w:rPr>
+        <w:t>벤다이어그램으로</w:t>
+      </w:r>
+      <w:proofErr w:type="spellEnd"/>
+      <w:r>
+        <w:rPr>
+          <w:rFonts w:asciiTheme="majorHAnsi" w:eastAsiaTheme="majorHAnsi" w:hAnsiTheme="majorHAnsi" w:hint="eastAsia"/>
+          <w:szCs w:val="20"/>
+        </w:rPr>
+        <w:t xml:space="preserve"> </w:t>
+      </w:r>
+      <w:proofErr w:type="spellStart"/>
+      <w:r>
+        <w:rPr>
+          <w:rFonts w:asciiTheme="majorHAnsi" w:eastAsiaTheme="majorHAnsi" w:hAnsiTheme="majorHAnsi" w:hint="eastAsia"/>
+          <w:szCs w:val="20"/>
+        </w:rPr>
+        <w:t>시각화할</w:t>
+      </w:r>
+      <w:proofErr w:type="spellEnd"/>
+      <w:r>
+        <w:rPr>
+          <w:rFonts w:asciiTheme="majorHAnsi" w:eastAsiaTheme="majorHAnsi" w:hAnsiTheme="majorHAnsi" w:hint="eastAsia"/>
+          <w:szCs w:val="20"/>
+        </w:rPr>
+        <w:t xml:space="preserve"> 것이다.</w:t>
       </w:r>
     </w:p>
     <w:p>
@@ -299,7 +356,7 @@
         <w:pStyle w:val="a3"/>
         <w:ind w:leftChars="0" w:left="1200"/>
         <w:rPr>
-          <w:rFonts w:asciiTheme="majorHAnsi" w:eastAsiaTheme="majorHAnsi" w:hAnsiTheme="majorHAnsi" w:hint="eastAsia"/>
+          <w:rFonts w:asciiTheme="majorHAnsi" w:eastAsiaTheme="majorHAnsi" w:hAnsiTheme="majorHAnsi"/>
           <w:szCs w:val="20"/>
         </w:rPr>
       </w:pPr>
@@ -324,12 +381,21 @@
         </w:rPr>
         <w:t xml:space="preserve"> </w:t>
       </w:r>
-      <w:r>
-        <w:rPr>
-          <w:rFonts w:asciiTheme="majorHAnsi" w:eastAsiaTheme="majorHAnsi" w:hAnsiTheme="majorHAnsi" w:hint="eastAsia"/>
-          <w:szCs w:val="20"/>
-        </w:rPr>
-        <w:t>라우라,</w:t>
+      <w:proofErr w:type="spellStart"/>
+      <w:r>
+        <w:rPr>
+          <w:rFonts w:asciiTheme="majorHAnsi" w:eastAsiaTheme="majorHAnsi" w:hAnsiTheme="majorHAnsi" w:hint="eastAsia"/>
+          <w:szCs w:val="20"/>
+        </w:rPr>
+        <w:t>라우라</w:t>
+      </w:r>
+      <w:proofErr w:type="spellEnd"/>
+      <w:r>
+        <w:rPr>
+          <w:rFonts w:asciiTheme="majorHAnsi" w:eastAsiaTheme="majorHAnsi" w:hAnsiTheme="majorHAnsi" w:hint="eastAsia"/>
+          <w:szCs w:val="20"/>
+        </w:rPr>
+        <w:t>,</w:t>
       </w:r>
       <w:r>
         <w:rPr>
@@ -338,12 +404,21 @@
         </w:rPr>
         <w:t xml:space="preserve"> </w:t>
       </w:r>
-      <w:r>
-        <w:rPr>
-          <w:rFonts w:asciiTheme="majorHAnsi" w:eastAsiaTheme="majorHAnsi" w:hAnsiTheme="majorHAnsi" w:hint="eastAsia"/>
-          <w:szCs w:val="20"/>
-        </w:rPr>
-        <w:t>아이린,</w:t>
+      <w:proofErr w:type="spellStart"/>
+      <w:r>
+        <w:rPr>
+          <w:rFonts w:asciiTheme="majorHAnsi" w:eastAsiaTheme="majorHAnsi" w:hAnsiTheme="majorHAnsi" w:hint="eastAsia"/>
+          <w:szCs w:val="20"/>
+        </w:rPr>
+        <w:t>아이린</w:t>
+      </w:r>
+      <w:proofErr w:type="spellEnd"/>
+      <w:r>
+        <w:rPr>
+          <w:rFonts w:asciiTheme="majorHAnsi" w:eastAsiaTheme="majorHAnsi" w:hAnsiTheme="majorHAnsi" w:hint="eastAsia"/>
+          <w:szCs w:val="20"/>
+        </w:rPr>
+        <w:t>,</w:t>
       </w:r>
       <w:r>
         <w:rPr>
@@ -352,6 +427,7 @@
         </w:rPr>
         <w:t xml:space="preserve"> </w:t>
       </w:r>
+      <w:proofErr w:type="spellStart"/>
       <w:r>
         <w:rPr>
           <w:rFonts w:asciiTheme="majorHAnsi" w:eastAsiaTheme="majorHAnsi" w:hAnsiTheme="majorHAnsi" w:hint="eastAsia"/>
@@ -359,13 +435,14 @@
         </w:rPr>
         <w:t>허수민</w:t>
       </w:r>
+      <w:proofErr w:type="spellEnd"/>
     </w:p>
     <w:p>
       <w:pPr>
         <w:pStyle w:val="a3"/>
         <w:ind w:leftChars="0" w:left="1200"/>
         <w:rPr>
-          <w:rFonts w:asciiTheme="majorHAnsi" w:eastAsiaTheme="majorHAnsi" w:hAnsiTheme="majorHAnsi" w:hint="eastAsia"/>
+          <w:rFonts w:asciiTheme="majorHAnsi" w:eastAsiaTheme="majorHAnsi" w:hAnsiTheme="majorHAnsi"/>
           <w:szCs w:val="20"/>
         </w:rPr>
       </w:pPr>
@@ -390,12 +467,21 @@
         </w:rPr>
         <w:t xml:space="preserve"> </w:t>
       </w:r>
-      <w:r>
-        <w:rPr>
-          <w:rFonts w:asciiTheme="majorHAnsi" w:eastAsiaTheme="majorHAnsi" w:hAnsiTheme="majorHAnsi" w:hint="eastAsia"/>
-          <w:szCs w:val="20"/>
-        </w:rPr>
-        <w:t>박채린,</w:t>
+      <w:proofErr w:type="spellStart"/>
+      <w:r>
+        <w:rPr>
+          <w:rFonts w:asciiTheme="majorHAnsi" w:eastAsiaTheme="majorHAnsi" w:hAnsiTheme="majorHAnsi" w:hint="eastAsia"/>
+          <w:szCs w:val="20"/>
+        </w:rPr>
+        <w:t>박채린</w:t>
+      </w:r>
+      <w:proofErr w:type="spellEnd"/>
+      <w:r>
+        <w:rPr>
+          <w:rFonts w:asciiTheme="majorHAnsi" w:eastAsiaTheme="majorHAnsi" w:hAnsiTheme="majorHAnsi" w:hint="eastAsia"/>
+          <w:szCs w:val="20"/>
+        </w:rPr>
+        <w:t>,</w:t>
       </w:r>
       <w:r>
         <w:rPr>
@@ -421,7 +507,7 @@
         </w:numPr>
         <w:ind w:leftChars="0"/>
         <w:rPr>
-          <w:rFonts w:asciiTheme="majorHAnsi" w:eastAsiaTheme="majorHAnsi" w:hAnsiTheme="majorHAnsi" w:hint="eastAsia"/>
+          <w:rFonts w:asciiTheme="majorHAnsi" w:eastAsiaTheme="majorHAnsi" w:hAnsiTheme="majorHAnsi"/>
           <w:szCs w:val="20"/>
         </w:rPr>
       </w:pPr>
@@ -1996,7 +2082,7 @@
         <w:pStyle w:val="a3"/>
         <w:ind w:leftChars="0" w:left="1160" w:firstLine="40"/>
         <w:rPr>
-          <w:rFonts w:asciiTheme="majorHAnsi" w:eastAsiaTheme="majorHAnsi" w:hAnsiTheme="majorHAnsi" w:hint="eastAsia"/>
+          <w:rFonts w:asciiTheme="majorHAnsi" w:eastAsiaTheme="majorHAnsi" w:hAnsiTheme="majorHAnsi"/>
           <w:szCs w:val="20"/>
         </w:rPr>
       </w:pPr>
@@ -2100,7 +2186,7 @@
       <w:pPr>
         <w:ind w:left="1200"/>
         <w:rPr>
-          <w:rFonts w:asciiTheme="majorHAnsi" w:eastAsiaTheme="majorHAnsi" w:hAnsiTheme="majorHAnsi" w:cs="Arial" w:hint="eastAsia"/>
+          <w:rFonts w:asciiTheme="majorHAnsi" w:eastAsiaTheme="majorHAnsi" w:hAnsiTheme="majorHAnsi" w:cs="Arial"/>
           <w:color w:val="000000"/>
           <w:kern w:val="0"/>
           <w:szCs w:val="20"/>
@@ -2197,7 +2283,7 @@
         <w:autoSpaceDN/>
         <w:spacing w:after="0" w:line="240" w:lineRule="auto"/>
         <w:rPr>
-          <w:rFonts w:asciiTheme="majorHAnsi" w:eastAsiaTheme="majorHAnsi" w:hAnsiTheme="majorHAnsi" w:cs="Times New Roman" w:hint="eastAsia"/>
+          <w:rFonts w:asciiTheme="majorHAnsi" w:eastAsiaTheme="majorHAnsi" w:hAnsiTheme="majorHAnsi" w:cs="Times New Roman"/>
           <w:color w:val="000000"/>
           <w:kern w:val="0"/>
           <w:szCs w:val="20"/>
@@ -2254,7 +2340,23 @@
           <w:rFonts w:asciiTheme="majorHAnsi" w:eastAsiaTheme="majorHAnsi" w:hAnsiTheme="majorHAnsi"/>
           <w:szCs w:val="20"/>
         </w:rPr>
-        <w:t>Ide: jupyter notebook</w:t>
+        <w:t xml:space="preserve">Ide: </w:t>
+      </w:r>
+      <w:proofErr w:type="spellStart"/>
+      <w:r>
+        <w:rPr>
+          <w:rFonts w:asciiTheme="majorHAnsi" w:eastAsiaTheme="majorHAnsi" w:hAnsiTheme="majorHAnsi"/>
+          <w:szCs w:val="20"/>
+        </w:rPr>
+        <w:t>jupyter</w:t>
+      </w:r>
+      <w:proofErr w:type="spellEnd"/>
+      <w:r>
+        <w:rPr>
+          <w:rFonts w:asciiTheme="majorHAnsi" w:eastAsiaTheme="majorHAnsi" w:hAnsiTheme="majorHAnsi"/>
+          <w:szCs w:val="20"/>
+        </w:rPr>
+        <w:t xml:space="preserve"> notebook</w:t>
       </w:r>
     </w:p>
     <w:p>
@@ -2305,8 +2407,17 @@
           <w:rFonts w:asciiTheme="majorHAnsi" w:eastAsiaTheme="majorHAnsi" w:hAnsiTheme="majorHAnsi" w:hint="eastAsia"/>
           <w:szCs w:val="20"/>
         </w:rPr>
-        <w:t>데이터 전처리</w:t>
-      </w:r>
+        <w:t xml:space="preserve">데이터 </w:t>
+      </w:r>
+      <w:proofErr w:type="spellStart"/>
+      <w:r>
+        <w:rPr>
+          <w:rFonts w:asciiTheme="majorHAnsi" w:eastAsiaTheme="majorHAnsi" w:hAnsiTheme="majorHAnsi" w:hint="eastAsia"/>
+          <w:szCs w:val="20"/>
+        </w:rPr>
+        <w:t>전처리</w:t>
+      </w:r>
+      <w:proofErr w:type="spellEnd"/>
     </w:p>
     <w:p>
       <w:pPr>
@@ -2450,12 +2561,21 @@
         </w:rPr>
         <w:t xml:space="preserve"> </w:t>
       </w:r>
-      <w:r>
-        <w:rPr>
-          <w:rFonts w:asciiTheme="majorHAnsi" w:eastAsiaTheme="majorHAnsi" w:hAnsiTheme="majorHAnsi" w:hint="eastAsia"/>
-          <w:szCs w:val="20"/>
-        </w:rPr>
-        <w:t xml:space="preserve">봅수 언론사 목록과 비교하여 진보 </w:t>
+      <w:proofErr w:type="spellStart"/>
+      <w:r>
+        <w:rPr>
+          <w:rFonts w:asciiTheme="majorHAnsi" w:eastAsiaTheme="majorHAnsi" w:hAnsiTheme="majorHAnsi" w:hint="eastAsia"/>
+          <w:szCs w:val="20"/>
+        </w:rPr>
+        <w:t>봅수</w:t>
+      </w:r>
+      <w:proofErr w:type="spellEnd"/>
+      <w:r>
+        <w:rPr>
+          <w:rFonts w:asciiTheme="majorHAnsi" w:eastAsiaTheme="majorHAnsi" w:hAnsiTheme="majorHAnsi" w:hint="eastAsia"/>
+          <w:szCs w:val="20"/>
+        </w:rPr>
+        <w:t xml:space="preserve"> 언론사 목록과 비교하여 진보 </w:t>
       </w:r>
       <w:r>
         <w:rPr>
@@ -2758,6 +2878,7 @@
         </w:rPr>
         <w:t xml:space="preserve"> </w:t>
       </w:r>
+      <w:proofErr w:type="spellStart"/>
       <w:proofErr w:type="gramStart"/>
       <w:r>
         <w:rPr>
@@ -2768,6 +2889,7 @@
         </w:rPr>
         <w:t>nltk.tokenize</w:t>
       </w:r>
+      <w:proofErr w:type="spellEnd"/>
       <w:proofErr w:type="gramEnd"/>
       <w:r>
         <w:rPr>
@@ -2776,7 +2898,67 @@
           <w:kern w:val="0"/>
           <w:szCs w:val="20"/>
         </w:rPr>
-        <w:t xml:space="preserve">의 word_tokenize, punctucation 함수를 사용해서 구두점을 제거하고 단어로 잘랐다. 인용부호와 “-”를 삭제하기 위해서 단어 형식을 [a-z0-9]+로 정규화한 </w:t>
+        <w:t xml:space="preserve">의 </w:t>
+      </w:r>
+      <w:proofErr w:type="spellStart"/>
+      <w:r>
+        <w:rPr>
+          <w:rFonts w:asciiTheme="majorHAnsi" w:eastAsiaTheme="majorHAnsi" w:hAnsiTheme="majorHAnsi" w:cs="Arial"/>
+          <w:color w:val="000000"/>
+          <w:kern w:val="0"/>
+          <w:szCs w:val="20"/>
+        </w:rPr>
+        <w:t>word_tokenize</w:t>
+      </w:r>
+      <w:proofErr w:type="spellEnd"/>
+      <w:r>
+        <w:rPr>
+          <w:rFonts w:asciiTheme="majorHAnsi" w:eastAsiaTheme="majorHAnsi" w:hAnsiTheme="majorHAnsi" w:cs="Arial"/>
+          <w:color w:val="000000"/>
+          <w:kern w:val="0"/>
+          <w:szCs w:val="20"/>
+        </w:rPr>
+        <w:t xml:space="preserve">, </w:t>
+      </w:r>
+      <w:proofErr w:type="spellStart"/>
+      <w:r>
+        <w:rPr>
+          <w:rFonts w:asciiTheme="majorHAnsi" w:eastAsiaTheme="majorHAnsi" w:hAnsiTheme="majorHAnsi" w:cs="Arial"/>
+          <w:color w:val="000000"/>
+          <w:kern w:val="0"/>
+          <w:szCs w:val="20"/>
+        </w:rPr>
+        <w:t>punctucation</w:t>
+      </w:r>
+      <w:proofErr w:type="spellEnd"/>
+      <w:r>
+        <w:rPr>
+          <w:rFonts w:asciiTheme="majorHAnsi" w:eastAsiaTheme="majorHAnsi" w:hAnsiTheme="majorHAnsi" w:cs="Arial"/>
+          <w:color w:val="000000"/>
+          <w:kern w:val="0"/>
+          <w:szCs w:val="20"/>
+        </w:rPr>
+        <w:t xml:space="preserve"> 함수를 사용해서 구두점을 제거하고 단어로 잘랐다. 인용부호와 “-”를 삭제하기 위해서 단어 형식을 [a-z0-9]+로 </w:t>
+      </w:r>
+      <w:proofErr w:type="spellStart"/>
+      <w:r>
+        <w:rPr>
+          <w:rFonts w:asciiTheme="majorHAnsi" w:eastAsiaTheme="majorHAnsi" w:hAnsiTheme="majorHAnsi" w:cs="Arial"/>
+          <w:color w:val="000000"/>
+          <w:kern w:val="0"/>
+          <w:szCs w:val="20"/>
+        </w:rPr>
+        <w:t>정규화한</w:t>
+      </w:r>
+      <w:proofErr w:type="spellEnd"/>
+      <w:r>
+        <w:rPr>
+          <w:rFonts w:asciiTheme="majorHAnsi" w:eastAsiaTheme="majorHAnsi" w:hAnsiTheme="majorHAnsi" w:cs="Arial"/>
+          <w:color w:val="000000"/>
+          <w:kern w:val="0"/>
+          <w:szCs w:val="20"/>
+        </w:rPr>
+        <w:t xml:space="preserve"> </w:t>
       </w:r>
       <w:proofErr w:type="gramStart"/>
       <w:r>
@@ -2786,7 +2968,17 @@
           <w:kern w:val="0"/>
           <w:szCs w:val="20"/>
         </w:rPr>
-        <w:t>후  nltk</w:t>
+        <w:t>후  </w:t>
+      </w:r>
+      <w:proofErr w:type="spellStart"/>
+      <w:r>
+        <w:rPr>
+          <w:rFonts w:asciiTheme="majorHAnsi" w:eastAsiaTheme="majorHAnsi" w:hAnsiTheme="majorHAnsi" w:cs="Arial"/>
+          <w:color w:val="000000"/>
+          <w:kern w:val="0"/>
+          <w:szCs w:val="20"/>
+        </w:rPr>
+        <w:t>nltk</w:t>
       </w:r>
       <w:proofErr w:type="gramEnd"/>
       <w:r>
@@ -2796,7 +2988,97 @@
           <w:kern w:val="0"/>
           <w:szCs w:val="20"/>
         </w:rPr>
-        <w:t>.corpus의 english stopwords를 제거하고 porterstemmer로 남은 단어들을 어근의 형태로 변경하였다. 변경된 단어 사이에 공백을, 하나의 기사가 끝나면 개행문자를 추가하여 “new_liberal.txt”, “new_conserv.txt” 파일로 저장하였다.</w:t>
+        <w:t>.corpus</w:t>
+      </w:r>
+      <w:proofErr w:type="spellEnd"/>
+      <w:r>
+        <w:rPr>
+          <w:rFonts w:asciiTheme="majorHAnsi" w:eastAsiaTheme="majorHAnsi" w:hAnsiTheme="majorHAnsi" w:cs="Arial"/>
+          <w:color w:val="000000"/>
+          <w:kern w:val="0"/>
+          <w:szCs w:val="20"/>
+        </w:rPr>
+        <w:t xml:space="preserve">의 </w:t>
+      </w:r>
+      <w:proofErr w:type="spellStart"/>
+      <w:r>
+        <w:rPr>
+          <w:rFonts w:asciiTheme="majorHAnsi" w:eastAsiaTheme="majorHAnsi" w:hAnsiTheme="majorHAnsi" w:cs="Arial"/>
+          <w:color w:val="000000"/>
+          <w:kern w:val="0"/>
+          <w:szCs w:val="20"/>
+        </w:rPr>
+        <w:t>english</w:t>
+      </w:r>
+      <w:proofErr w:type="spellEnd"/>
+      <w:r>
+        <w:rPr>
+          <w:rFonts w:asciiTheme="majorHAnsi" w:eastAsiaTheme="majorHAnsi" w:hAnsiTheme="majorHAnsi" w:cs="Arial"/>
+          <w:color w:val="000000"/>
+          <w:kern w:val="0"/>
+          <w:szCs w:val="20"/>
+        </w:rPr>
+        <w:t xml:space="preserve"> </w:t>
+      </w:r>
+      <w:proofErr w:type="spellStart"/>
+      <w:r>
+        <w:rPr>
+          <w:rFonts w:asciiTheme="majorHAnsi" w:eastAsiaTheme="majorHAnsi" w:hAnsiTheme="majorHAnsi" w:cs="Arial"/>
+          <w:color w:val="000000"/>
+          <w:kern w:val="0"/>
+          <w:szCs w:val="20"/>
+        </w:rPr>
+        <w:t>stopwords</w:t>
+      </w:r>
+      <w:proofErr w:type="spellEnd"/>
+      <w:r>
+        <w:rPr>
+          <w:rFonts w:asciiTheme="majorHAnsi" w:eastAsiaTheme="majorHAnsi" w:hAnsiTheme="majorHAnsi" w:cs="Arial"/>
+          <w:color w:val="000000"/>
+          <w:kern w:val="0"/>
+          <w:szCs w:val="20"/>
+        </w:rPr>
+        <w:t xml:space="preserve">를 제거하고 </w:t>
+      </w:r>
+      <w:proofErr w:type="spellStart"/>
+      <w:r>
+        <w:rPr>
+          <w:rFonts w:asciiTheme="majorHAnsi" w:eastAsiaTheme="majorHAnsi" w:hAnsiTheme="majorHAnsi" w:cs="Arial"/>
+          <w:color w:val="000000"/>
+          <w:kern w:val="0"/>
+          <w:szCs w:val="20"/>
+        </w:rPr>
+        <w:t>porterstemmer</w:t>
+      </w:r>
+      <w:proofErr w:type="spellEnd"/>
+      <w:r>
+        <w:rPr>
+          <w:rFonts w:asciiTheme="majorHAnsi" w:eastAsiaTheme="majorHAnsi" w:hAnsiTheme="majorHAnsi" w:cs="Arial"/>
+          <w:color w:val="000000"/>
+          <w:kern w:val="0"/>
+          <w:szCs w:val="20"/>
+        </w:rPr>
+        <w:t xml:space="preserve">로 남은 단어들을 어근의 형태로 변경하였다. 변경된 단어 사이에 공백을, 하나의 기사가 끝나면 </w:t>
+      </w:r>
+      <w:proofErr w:type="spellStart"/>
+      <w:r>
+        <w:rPr>
+          <w:rFonts w:asciiTheme="majorHAnsi" w:eastAsiaTheme="majorHAnsi" w:hAnsiTheme="majorHAnsi" w:cs="Arial"/>
+          <w:color w:val="000000"/>
+          <w:kern w:val="0"/>
+          <w:szCs w:val="20"/>
+        </w:rPr>
+        <w:t>개행문자를</w:t>
+      </w:r>
+      <w:proofErr w:type="spellEnd"/>
+      <w:r>
+        <w:rPr>
+          <w:rFonts w:asciiTheme="majorHAnsi" w:eastAsiaTheme="majorHAnsi" w:hAnsiTheme="majorHAnsi" w:cs="Arial"/>
+          <w:color w:val="000000"/>
+          <w:kern w:val="0"/>
+          <w:szCs w:val="20"/>
+        </w:rPr>
+        <w:t xml:space="preserve"> 추가하여 “new_liberal.txt”, “new_conserv.txt” 파일로 저장하였다.</w:t>
       </w:r>
     </w:p>
     <w:p>
@@ -2808,7 +3090,7 @@
         <w:spacing w:after="0" w:line="240" w:lineRule="auto"/>
         <w:ind w:left="1600"/>
         <w:rPr>
-          <w:rFonts w:asciiTheme="majorHAnsi" w:eastAsiaTheme="majorHAnsi" w:hAnsiTheme="majorHAnsi" w:cs="Times New Roman" w:hint="eastAsia"/>
+          <w:rFonts w:asciiTheme="majorHAnsi" w:eastAsiaTheme="majorHAnsi" w:hAnsiTheme="majorHAnsi" w:cs="Times New Roman"/>
           <w:color w:val="000000"/>
           <w:kern w:val="0"/>
           <w:szCs w:val="20"/>
@@ -2886,7 +3168,27 @@
           <w:kern w:val="0"/>
           <w:szCs w:val="20"/>
         </w:rPr>
-        <w:t xml:space="preserve">기사의 하단부에 기사를 작성한 기자 및 언론사의 정보, 관련 SNS 계정 홍보문이 반복해서 언급되어 기사의 내용과는 관계가 없는 단어들이 전처리 결과의 많은 부분을 차지하였다. 이를 해결하기 위해서 원본 데이터셋의 </w:t>
+        <w:t xml:space="preserve">기사의 하단부에 기사를 작성한 기자 및 언론사의 정보, 관련 SNS 계정 홍보문이 반복해서 언급되어 기사의 내용과는 관계가 없는 단어들이 </w:t>
+      </w:r>
+      <w:proofErr w:type="spellStart"/>
+      <w:r>
+        <w:rPr>
+          <w:rFonts w:asciiTheme="majorHAnsi" w:eastAsiaTheme="majorHAnsi" w:hAnsiTheme="majorHAnsi" w:cs="Arial"/>
+          <w:color w:val="000000"/>
+          <w:kern w:val="0"/>
+          <w:szCs w:val="20"/>
+        </w:rPr>
+        <w:t>전처리</w:t>
+      </w:r>
+      <w:proofErr w:type="spellEnd"/>
+      <w:r>
+        <w:rPr>
+          <w:rFonts w:asciiTheme="majorHAnsi" w:eastAsiaTheme="majorHAnsi" w:hAnsiTheme="majorHAnsi" w:cs="Arial"/>
+          <w:color w:val="000000"/>
+          <w:kern w:val="0"/>
+          <w:szCs w:val="20"/>
+        </w:rPr>
+        <w:t xml:space="preserve"> 결과의 많은 부분을 차지하였다. 이를 해결하기 위해서 원본 데이터셋의 </w:t>
       </w:r>
       <w:proofErr w:type="gramStart"/>
       <w:r>
@@ -2906,7 +3208,27 @@
           <w:kern w:val="0"/>
           <w:szCs w:val="20"/>
         </w:rPr>
-        <w:t xml:space="preserve"> publications 칼럼을 tokenize하고 해당 기자 이름 및 언론사가 기사 원문에서 재언급될 경우 삭제하였다. 또한 이름 및 언론사가 포함된 계정, “@”가 포함된 단어를 </w:t>
+        <w:t xml:space="preserve"> publications 칼럼을 tokenize하고 해당 기자 이름 및 언론사가 기사 원문에서 </w:t>
+      </w:r>
+      <w:proofErr w:type="spellStart"/>
+      <w:r>
+        <w:rPr>
+          <w:rFonts w:asciiTheme="majorHAnsi" w:eastAsiaTheme="majorHAnsi" w:hAnsiTheme="majorHAnsi" w:cs="Arial"/>
+          <w:color w:val="000000"/>
+          <w:kern w:val="0"/>
+          <w:szCs w:val="20"/>
+        </w:rPr>
+        <w:t>재언급될</w:t>
+      </w:r>
+      <w:proofErr w:type="spellEnd"/>
+      <w:r>
+        <w:rPr>
+          <w:rFonts w:asciiTheme="majorHAnsi" w:eastAsiaTheme="majorHAnsi" w:hAnsiTheme="majorHAnsi" w:cs="Arial"/>
+          <w:color w:val="000000"/>
+          <w:kern w:val="0"/>
+          <w:szCs w:val="20"/>
+        </w:rPr>
+        <w:t xml:space="preserve"> 경우 삭제하였다. 또한 이름 및 언론사가 포함된 계정, “@”가 포함된 단어를 </w:t>
       </w:r>
       <w:proofErr w:type="gramStart"/>
       <w:r>
@@ -2947,7 +3269,7 @@
         <w:spacing w:after="0" w:line="240" w:lineRule="auto"/>
         <w:ind w:left="1600"/>
         <w:rPr>
-          <w:rFonts w:asciiTheme="majorHAnsi" w:eastAsiaTheme="majorHAnsi" w:hAnsiTheme="majorHAnsi" w:cs="Arial" w:hint="eastAsia"/>
+          <w:rFonts w:asciiTheme="majorHAnsi" w:eastAsiaTheme="majorHAnsi" w:hAnsiTheme="majorHAnsi" w:cs="Arial"/>
           <w:color w:val="000000"/>
           <w:kern w:val="0"/>
           <w:szCs w:val="20"/>
@@ -2963,7 +3285,7 @@
         <w:spacing w:after="0" w:line="240" w:lineRule="auto"/>
         <w:ind w:left="1600"/>
         <w:rPr>
-          <w:rFonts w:asciiTheme="majorHAnsi" w:eastAsiaTheme="majorHAnsi" w:hAnsiTheme="majorHAnsi" w:cs="Times New Roman" w:hint="eastAsia"/>
+          <w:rFonts w:asciiTheme="majorHAnsi" w:eastAsiaTheme="majorHAnsi" w:hAnsiTheme="majorHAnsi" w:cs="Times New Roman"/>
           <w:color w:val="000000"/>
           <w:kern w:val="0"/>
           <w:szCs w:val="20"/>
@@ -3129,6 +3451,7 @@
                               </w:rPr>
                               <w:t xml:space="preserve">. </w:t>
                             </w:r>
+                            <w:proofErr w:type="spellStart"/>
                             <w:r>
                               <w:rPr>
                                 <w:rFonts w:ascii="Arial" w:eastAsia="굴림" w:hAnsi="Arial" w:cs="Arial"/>
@@ -3138,6 +3461,7 @@
                               </w:rPr>
                               <w:t>전처리</w:t>
                             </w:r>
+                            <w:proofErr w:type="spellEnd"/>
                             <w:r>
                               <w:rPr>
                                 <w:rFonts w:ascii="Arial" w:eastAsia="굴림" w:hAnsi="Arial" w:cs="Arial"/>
@@ -3335,6 +3659,7 @@
                         </w:rPr>
                         <w:t xml:space="preserve">. </w:t>
                       </w:r>
+                      <w:proofErr w:type="spellStart"/>
                       <w:r>
                         <w:rPr>
                           <w:rFonts w:ascii="Arial" w:eastAsia="굴림" w:hAnsi="Arial" w:cs="Arial"/>
@@ -3344,6 +3669,7 @@
                         </w:rPr>
                         <w:t>전처리</w:t>
                       </w:r>
+                      <w:proofErr w:type="spellEnd"/>
                       <w:r>
                         <w:rPr>
                           <w:rFonts w:ascii="Arial" w:eastAsia="굴림" w:hAnsi="Arial" w:cs="Arial"/>
@@ -3548,7 +3874,47 @@
           <w:kern w:val="0"/>
           <w:szCs w:val="20"/>
         </w:rPr>
-        <w:t>LDA 모델 테스트 결과를 참고하여 추가로 찾아진 Stopwords(“nosense.txt” 참고)를 삭제하고, Tf-Idf에서 걸러지지 않는 단어 중 진보와 보수 언론 모두에서 비슷한 빈도로 언급되는 단어를 제거하였다. “new_liberal.txt”, “new_conserv.txt”에서 등장하는 단어의 개수를 세어 각각 전체 단어 수 대비 퍼센트를 구하였다. 각 파일에서 함께 등장하는 단어를 찾아서 빈도 차이가 0.000001% 이하일 경우 제거하였다. 최종적으로 테스트에 사용할 “saved_liberal.txt”, “saved_conserv.txt” 파일을 생성하였다.</w:t>
+        <w:t xml:space="preserve">LDA 모델 테스트 결과를 참고하여 추가로 찾아진 </w:t>
+      </w:r>
+      <w:proofErr w:type="spellStart"/>
+      <w:r>
+        <w:rPr>
+          <w:rFonts w:asciiTheme="majorHAnsi" w:eastAsiaTheme="majorHAnsi" w:hAnsiTheme="majorHAnsi" w:cs="Arial"/>
+          <w:color w:val="000000"/>
+          <w:kern w:val="0"/>
+          <w:szCs w:val="20"/>
+        </w:rPr>
+        <w:t>Stopwords</w:t>
+      </w:r>
+      <w:proofErr w:type="spellEnd"/>
+      <w:r>
+        <w:rPr>
+          <w:rFonts w:asciiTheme="majorHAnsi" w:eastAsiaTheme="majorHAnsi" w:hAnsiTheme="majorHAnsi" w:cs="Arial"/>
+          <w:color w:val="000000"/>
+          <w:kern w:val="0"/>
+          <w:szCs w:val="20"/>
+        </w:rPr>
+        <w:t xml:space="preserve">(“nosense.txt” 참고)를 삭제하고, </w:t>
+      </w:r>
+      <w:proofErr w:type="spellStart"/>
+      <w:r>
+        <w:rPr>
+          <w:rFonts w:asciiTheme="majorHAnsi" w:eastAsiaTheme="majorHAnsi" w:hAnsiTheme="majorHAnsi" w:cs="Arial"/>
+          <w:color w:val="000000"/>
+          <w:kern w:val="0"/>
+          <w:szCs w:val="20"/>
+        </w:rPr>
+        <w:t>Tf-Idf</w:t>
+      </w:r>
+      <w:proofErr w:type="spellEnd"/>
+      <w:r>
+        <w:rPr>
+          <w:rFonts w:asciiTheme="majorHAnsi" w:eastAsiaTheme="majorHAnsi" w:hAnsiTheme="majorHAnsi" w:cs="Arial"/>
+          <w:color w:val="000000"/>
+          <w:kern w:val="0"/>
+          <w:szCs w:val="20"/>
+        </w:rPr>
+        <w:t>에서 걸러지지 않는 단어 중 진보와 보수 언론 모두에서 비슷한 빈도로 언급되는 단어를 제거하였다. “new_liberal.txt”, “new_conserv.txt”에서 등장하는 단어의 개수를 세어 각각 전체 단어 수 대비 퍼센트를 구하였다. 각 파일에서 함께 등장하는 단어를 찾아서 빈도 차이가 0.000001% 이하일 경우 제거하였다. 최종적으로 테스트에 사용할 “saved_liberal.txt”, “saved_conserv.txt” 파일을 생성하였다.</w:t>
       </w:r>
     </w:p>
     <w:p>
@@ -3600,12 +3966,21 @@
           <w:szCs w:val="20"/>
         </w:rPr>
       </w:pPr>
-      <w:r>
-        <w:rPr>
-          <w:rFonts w:asciiTheme="majorHAnsi" w:eastAsiaTheme="majorHAnsi" w:hAnsiTheme="majorHAnsi" w:hint="eastAsia"/>
-          <w:szCs w:val="20"/>
-        </w:rPr>
-        <w:t xml:space="preserve">전처리된 </w:t>
+      <w:proofErr w:type="spellStart"/>
+      <w:r>
+        <w:rPr>
+          <w:rFonts w:asciiTheme="majorHAnsi" w:eastAsiaTheme="majorHAnsi" w:hAnsiTheme="majorHAnsi" w:hint="eastAsia"/>
+          <w:szCs w:val="20"/>
+        </w:rPr>
+        <w:t>전처리된</w:t>
+      </w:r>
+      <w:proofErr w:type="spellEnd"/>
+      <w:r>
+        <w:rPr>
+          <w:rFonts w:asciiTheme="majorHAnsi" w:eastAsiaTheme="majorHAnsi" w:hAnsiTheme="majorHAnsi" w:hint="eastAsia"/>
+          <w:szCs w:val="20"/>
+        </w:rPr>
+        <w:t xml:space="preserve"> </w:t>
       </w:r>
       <w:r>
         <w:rPr>
@@ -3670,6 +4045,7 @@
         </w:rPr>
         <w:t xml:space="preserve"> </w:t>
       </w:r>
+      <w:proofErr w:type="spellStart"/>
       <w:r>
         <w:rPr>
           <w:rFonts w:asciiTheme="majorHAnsi" w:eastAsiaTheme="majorHAnsi" w:hAnsiTheme="majorHAnsi" w:hint="eastAsia"/>
@@ -3684,6 +4060,7 @@
         </w:rPr>
         <w:t>ensim</w:t>
       </w:r>
+      <w:proofErr w:type="spellEnd"/>
       <w:r>
         <w:rPr>
           <w:rFonts w:asciiTheme="majorHAnsi" w:eastAsiaTheme="majorHAnsi" w:hAnsiTheme="majorHAnsi" w:hint="eastAsia"/>
@@ -3703,7 +4080,15 @@
           <w:rFonts w:asciiTheme="majorHAnsi" w:eastAsiaTheme="majorHAnsi" w:hAnsiTheme="majorHAnsi" w:hint="eastAsia"/>
           <w:szCs w:val="20"/>
         </w:rPr>
-        <w:t>모델 생성 함수 L</w:t>
+        <w:t xml:space="preserve">모델 생성 함수 </w:t>
+      </w:r>
+      <w:proofErr w:type="spellStart"/>
+      <w:r>
+        <w:rPr>
+          <w:rFonts w:asciiTheme="majorHAnsi" w:eastAsiaTheme="majorHAnsi" w:hAnsiTheme="majorHAnsi" w:hint="eastAsia"/>
+          <w:szCs w:val="20"/>
+        </w:rPr>
+        <w:t>L</w:t>
       </w:r>
       <w:r>
         <w:rPr>
@@ -3712,6 +4097,7 @@
         </w:rPr>
         <w:t>daMulticore</w:t>
       </w:r>
+      <w:proofErr w:type="spellEnd"/>
       <w:r>
         <w:rPr>
           <w:rFonts w:asciiTheme="majorHAnsi" w:eastAsiaTheme="majorHAnsi" w:hAnsiTheme="majorHAnsi" w:hint="eastAsia"/>
@@ -4196,8 +4582,18 @@
           <w:color w:val="000000"/>
           <w:szCs w:val="20"/>
         </w:rPr>
-        <w:t>ika, obama</w:t>
-      </w:r>
+        <w:t xml:space="preserve">ika, </w:t>
+      </w:r>
+      <w:proofErr w:type="spellStart"/>
+      <w:r>
+        <w:rPr>
+          <w:rFonts w:asciiTheme="majorHAnsi" w:eastAsiaTheme="majorHAnsi" w:hAnsiTheme="majorHAnsi" w:cs="Arial"/>
+          <w:color w:val="000000"/>
+          <w:szCs w:val="20"/>
+        </w:rPr>
+        <w:t>obama</w:t>
+      </w:r>
+      <w:proofErr w:type="spellEnd"/>
       <w:r>
         <w:rPr>
           <w:rFonts w:asciiTheme="majorHAnsi" w:eastAsiaTheme="majorHAnsi" w:hAnsiTheme="majorHAnsi" w:cs="Arial" w:hint="eastAsia"/>
@@ -4244,7 +4640,25 @@
           <w:color w:val="000000"/>
           <w:szCs w:val="20"/>
         </w:rPr>
-        <w:t xml:space="preserve"> zika, obama, mosquito, parenthood</w:t>
+        <w:t xml:space="preserve"> zika, </w:t>
+      </w:r>
+      <w:proofErr w:type="spellStart"/>
+      <w:r>
+        <w:rPr>
+          <w:rFonts w:asciiTheme="majorHAnsi" w:eastAsiaTheme="majorHAnsi" w:hAnsiTheme="majorHAnsi" w:cs="Arial"/>
+          <w:color w:val="000000"/>
+          <w:szCs w:val="20"/>
+        </w:rPr>
+        <w:t>obama</w:t>
+      </w:r>
+      <w:proofErr w:type="spellEnd"/>
+      <w:r>
+        <w:rPr>
+          <w:rFonts w:asciiTheme="majorHAnsi" w:eastAsiaTheme="majorHAnsi" w:hAnsiTheme="majorHAnsi" w:cs="Arial"/>
+          <w:color w:val="000000"/>
+          <w:szCs w:val="20"/>
+        </w:rPr>
+        <w:t>, mosquito, parenthood</w:t>
       </w:r>
       <w:r>
         <w:rPr>
@@ -4260,7 +4674,25 @@
           <w:color w:val="000000"/>
           <w:szCs w:val="20"/>
         </w:rPr>
-        <w:t>‘버락 오바마 미 11억 달러 지카 대책 예산, 시민단체 가족계획(Planned Parenthood)에 대한 예산 지원 조항 때문에 또 무산’</w:t>
+        <w:t xml:space="preserve">‘버락 오바마 미 11억 달러 </w:t>
+      </w:r>
+      <w:proofErr w:type="spellStart"/>
+      <w:r>
+        <w:rPr>
+          <w:rFonts w:asciiTheme="majorHAnsi" w:eastAsiaTheme="majorHAnsi" w:hAnsiTheme="majorHAnsi" w:cs="Arial"/>
+          <w:color w:val="000000"/>
+          <w:szCs w:val="20"/>
+        </w:rPr>
+        <w:t>지카</w:t>
+      </w:r>
+      <w:proofErr w:type="spellEnd"/>
+      <w:r>
+        <w:rPr>
+          <w:rFonts w:asciiTheme="majorHAnsi" w:eastAsiaTheme="majorHAnsi" w:hAnsiTheme="majorHAnsi" w:cs="Arial"/>
+          <w:color w:val="000000"/>
+          <w:szCs w:val="20"/>
+        </w:rPr>
+        <w:t xml:space="preserve"> 대책 예산, 시민단체 가족계획(Planned Parenthood)에 대한 예산 지원 조항 때문에 또 무산’</w:t>
       </w:r>
       <w:r>
         <w:rPr>
@@ -4276,7 +4708,7 @@
         <w:pStyle w:val="a3"/>
         <w:ind w:leftChars="0" w:left="1600"/>
         <w:rPr>
-          <w:rFonts w:asciiTheme="majorHAnsi" w:eastAsiaTheme="majorHAnsi" w:hAnsiTheme="majorHAnsi" w:hint="eastAsia"/>
+          <w:rFonts w:asciiTheme="majorHAnsi" w:eastAsiaTheme="majorHAnsi" w:hAnsiTheme="majorHAnsi"/>
           <w:szCs w:val="20"/>
         </w:rPr>
       </w:pPr>
@@ -4344,7 +4776,7 @@
       <w:pPr>
         <w:ind w:left="1600"/>
         <w:rPr>
-          <w:rFonts w:asciiTheme="majorHAnsi" w:eastAsiaTheme="majorHAnsi" w:hAnsiTheme="majorHAnsi" w:hint="eastAsia"/>
+          <w:rFonts w:asciiTheme="majorHAnsi" w:eastAsiaTheme="majorHAnsi" w:hAnsiTheme="majorHAnsi"/>
           <w:szCs w:val="20"/>
         </w:rPr>
       </w:pPr>
@@ -4598,7 +5030,7 @@
         <w:pStyle w:val="a3"/>
         <w:ind w:leftChars="0" w:left="1600"/>
         <w:rPr>
-          <w:rFonts w:asciiTheme="majorHAnsi" w:eastAsiaTheme="majorHAnsi" w:hAnsiTheme="majorHAnsi" w:hint="eastAsia"/>
+          <w:rFonts w:asciiTheme="majorHAnsi" w:eastAsiaTheme="majorHAnsi" w:hAnsiTheme="majorHAnsi"/>
           <w:szCs w:val="20"/>
         </w:rPr>
       </w:pPr>
@@ -4674,6 +5106,7 @@
         </w:rPr>
         <w:t xml:space="preserve"> </w:t>
       </w:r>
+      <w:proofErr w:type="spellStart"/>
       <w:r>
         <w:rPr>
           <w:rFonts w:asciiTheme="majorHAnsi" w:eastAsiaTheme="majorHAnsi" w:hAnsiTheme="majorHAnsi" w:cs="Arial"/>
@@ -4681,7 +5114,17 @@
           <w:sz w:val="20"/>
           <w:szCs w:val="20"/>
         </w:rPr>
-        <w:t xml:space="preserve">Pipelin, </w:t>
+        <w:t>Pipelin</w:t>
+      </w:r>
+      <w:proofErr w:type="spellEnd"/>
+      <w:r>
+        <w:rPr>
+          <w:rFonts w:asciiTheme="majorHAnsi" w:eastAsiaTheme="majorHAnsi" w:hAnsiTheme="majorHAnsi" w:cs="Arial"/>
+          <w:color w:val="000000"/>
+          <w:sz w:val="20"/>
+          <w:szCs w:val="20"/>
+        </w:rPr>
+        <w:t xml:space="preserve">, </w:t>
       </w:r>
       <w:proofErr w:type="gramStart"/>
       <w:r>
@@ -4719,7 +5162,47 @@
           <w:sz w:val="20"/>
           <w:szCs w:val="20"/>
         </w:rPr>
-        <w:t>‘노스다코타 주 원주민 보호구역을 통과해 논란이 일었던 ‘다코타 액세스 송유관</w:t>
+        <w:t>‘</w:t>
+      </w:r>
+      <w:proofErr w:type="spellStart"/>
+      <w:r>
+        <w:rPr>
+          <w:rFonts w:asciiTheme="majorHAnsi" w:eastAsiaTheme="majorHAnsi" w:hAnsiTheme="majorHAnsi" w:cs="Arial"/>
+          <w:color w:val="000000"/>
+          <w:sz w:val="20"/>
+          <w:szCs w:val="20"/>
+        </w:rPr>
+        <w:t>노스다코타</w:t>
+      </w:r>
+      <w:proofErr w:type="spellEnd"/>
+      <w:r>
+        <w:rPr>
+          <w:rFonts w:asciiTheme="majorHAnsi" w:eastAsiaTheme="majorHAnsi" w:hAnsiTheme="majorHAnsi" w:cs="Arial"/>
+          <w:color w:val="000000"/>
+          <w:sz w:val="20"/>
+          <w:szCs w:val="20"/>
+        </w:rPr>
+        <w:t xml:space="preserve"> 주 원주민 보호구역을 통과해 논란이 일었던 ‘</w:t>
+      </w:r>
+      <w:proofErr w:type="spellStart"/>
+      <w:r>
+        <w:rPr>
+          <w:rFonts w:asciiTheme="majorHAnsi" w:eastAsiaTheme="majorHAnsi" w:hAnsiTheme="majorHAnsi" w:cs="Arial"/>
+          <w:color w:val="000000"/>
+          <w:sz w:val="20"/>
+          <w:szCs w:val="20"/>
+        </w:rPr>
+        <w:t>다코타</w:t>
+      </w:r>
+      <w:proofErr w:type="spellEnd"/>
+      <w:r>
+        <w:rPr>
+          <w:rFonts w:asciiTheme="majorHAnsi" w:eastAsiaTheme="majorHAnsi" w:hAnsiTheme="majorHAnsi" w:cs="Arial"/>
+          <w:color w:val="000000"/>
+          <w:sz w:val="20"/>
+          <w:szCs w:val="20"/>
+        </w:rPr>
+        <w:t xml:space="preserve"> 액세스 송유관</w:t>
       </w:r>
       <w:r>
         <w:rPr>
@@ -4951,6 +5434,7 @@
         </w:rPr>
         <w:t xml:space="preserve"> </w:t>
       </w:r>
+      <w:proofErr w:type="spellStart"/>
       <w:r>
         <w:rPr>
           <w:rFonts w:asciiTheme="majorHAnsi" w:eastAsiaTheme="majorHAnsi" w:hAnsiTheme="majorHAnsi" w:cs="Times New Roman" w:hint="eastAsia"/>
@@ -4958,7 +5442,17 @@
           <w:sz w:val="20"/>
           <w:szCs w:val="20"/>
         </w:rPr>
-        <w:t>잘나왔다고 했음</w:t>
+        <w:t>잘나왔다고</w:t>
+      </w:r>
+      <w:proofErr w:type="spellEnd"/>
+      <w:r>
+        <w:rPr>
+          <w:rFonts w:asciiTheme="majorHAnsi" w:eastAsiaTheme="majorHAnsi" w:hAnsiTheme="majorHAnsi" w:cs="Times New Roman" w:hint="eastAsia"/>
+          <w:color w:val="FF0000"/>
+          <w:sz w:val="20"/>
+          <w:szCs w:val="20"/>
+        </w:rPr>
+        <w:t xml:space="preserve"> 했음</w:t>
       </w:r>
       <w:r>
         <w:rPr>
@@ -4979,12 +5473,30 @@
         </w:numPr>
         <w:spacing w:before="0" w:beforeAutospacing="0" w:after="0" w:afterAutospacing="0"/>
         <w:rPr>
+          <w:rFonts w:asciiTheme="majorHAnsi" w:eastAsiaTheme="majorHAnsi" w:hAnsiTheme="majorHAnsi" w:cs="Times New Roman"/>
+          <w:color w:val="000000"/>
+          <w:sz w:val="20"/>
+          <w:szCs w:val="20"/>
+        </w:rPr>
+      </w:pPr>
+      <w:r>
+        <w:rPr>
           <w:rFonts w:asciiTheme="majorHAnsi" w:eastAsiaTheme="majorHAnsi" w:hAnsiTheme="majorHAnsi" w:cs="Times New Roman" w:hint="eastAsia"/>
           <w:color w:val="000000"/>
           <w:sz w:val="20"/>
           <w:szCs w:val="20"/>
         </w:rPr>
-      </w:pPr>
+        <w:t>N</w:t>
+      </w:r>
+      <w:r>
+        <w:rPr>
+          <w:rFonts w:asciiTheme="majorHAnsi" w:eastAsiaTheme="majorHAnsi" w:hAnsiTheme="majorHAnsi" w:cs="Times New Roman"/>
+          <w:color w:val="000000"/>
+          <w:sz w:val="20"/>
+          <w:szCs w:val="20"/>
+        </w:rPr>
+        <w:t>=25</w:t>
+      </w:r>
       <w:r>
         <w:rPr>
           <w:rFonts w:asciiTheme="majorHAnsi" w:eastAsiaTheme="majorHAnsi" w:hAnsiTheme="majorHAnsi" w:cs="Times New Roman" w:hint="eastAsia"/>
@@ -4992,7 +5504,7 @@
           <w:sz w:val="20"/>
           <w:szCs w:val="20"/>
         </w:rPr>
-        <w:t>N</w:t>
+        <w:t>일 때,</w:t>
       </w:r>
       <w:r>
         <w:rPr>
@@ -5001,8 +5513,9 @@
           <w:sz w:val="20"/>
           <w:szCs w:val="20"/>
         </w:rPr>
-        <w:t>=25</w:t>
-      </w:r>
+        <w:t xml:space="preserve"> </w:t>
+      </w:r>
+      <w:proofErr w:type="spellStart"/>
       <w:r>
         <w:rPr>
           <w:rFonts w:asciiTheme="majorHAnsi" w:eastAsiaTheme="majorHAnsi" w:hAnsiTheme="majorHAnsi" w:cs="Times New Roman" w:hint="eastAsia"/>
@@ -5010,7 +5523,7 @@
           <w:sz w:val="20"/>
           <w:szCs w:val="20"/>
         </w:rPr>
-        <w:t>일 때,</w:t>
+        <w:t>d</w:t>
       </w:r>
       <w:r>
         <w:rPr>
@@ -5019,7 +5532,35 @@
           <w:sz w:val="20"/>
           <w:szCs w:val="20"/>
         </w:rPr>
-        <w:t xml:space="preserve"> </w:t>
+        <w:t>aca</w:t>
+      </w:r>
+      <w:proofErr w:type="spellEnd"/>
+      <w:r>
+        <w:rPr>
+          <w:rFonts w:asciiTheme="majorHAnsi" w:eastAsiaTheme="majorHAnsi" w:hAnsiTheme="majorHAnsi" w:cs="Times New Roman"/>
+          <w:color w:val="000000"/>
+          <w:sz w:val="20"/>
+          <w:szCs w:val="20"/>
+        </w:rPr>
+        <w:t>(</w:t>
+      </w:r>
+      <w:r>
+        <w:rPr>
+          <w:rFonts w:asciiTheme="majorHAnsi" w:eastAsiaTheme="majorHAnsi" w:hAnsiTheme="majorHAnsi" w:cs="Arial"/>
+          <w:color w:val="000000"/>
+          <w:sz w:val="20"/>
+          <w:szCs w:val="20"/>
+        </w:rPr>
+        <w:t>미성년 입국자 추방 유예, 미성년자의 국외추방을 유예하는 민법 제도</w:t>
+      </w:r>
+      <w:r>
+        <w:rPr>
+          <w:rFonts w:asciiTheme="majorHAnsi" w:eastAsiaTheme="majorHAnsi" w:hAnsiTheme="majorHAnsi" w:cs="Times New Roman"/>
+          <w:color w:val="000000"/>
+          <w:sz w:val="20"/>
+          <w:szCs w:val="20"/>
+        </w:rPr>
+        <w:t>)</w:t>
       </w:r>
       <w:r>
         <w:rPr>
@@ -5028,7 +5569,7 @@
           <w:sz w:val="20"/>
           <w:szCs w:val="20"/>
         </w:rPr>
-        <w:t>d</w:t>
+        <w:t>가</w:t>
       </w:r>
       <w:r>
         <w:rPr>
@@ -5037,17 +5578,18 @@
           <w:sz w:val="20"/>
           <w:szCs w:val="20"/>
         </w:rPr>
-        <w:t>aca(</w:t>
-      </w:r>
-      <w:r>
-        <w:rPr>
-          <w:rFonts w:asciiTheme="majorHAnsi" w:eastAsiaTheme="majorHAnsi" w:hAnsiTheme="majorHAnsi" w:cs="Arial"/>
+        <w:t xml:space="preserve"> pipeline</w:t>
+      </w:r>
+      <w:r>
+        <w:rPr>
+          <w:rFonts w:asciiTheme="majorHAnsi" w:eastAsiaTheme="majorHAnsi" w:hAnsiTheme="majorHAnsi" w:cs="Times New Roman" w:hint="eastAsia"/>
           <w:color w:val="000000"/>
           <w:sz w:val="20"/>
           <w:szCs w:val="20"/>
         </w:rPr>
-        <w:t>미성년 입국자 추방 유예, 미성년자의 국외추방을 유예하는 민법 제도</w:t>
-      </w:r>
+        <w:t xml:space="preserve">과 등장하면서 </w:t>
+      </w:r>
+      <w:proofErr w:type="spellStart"/>
       <w:r>
         <w:rPr>
           <w:rFonts w:asciiTheme="majorHAnsi" w:eastAsiaTheme="majorHAnsi" w:hAnsiTheme="majorHAnsi" w:cs="Times New Roman"/>
@@ -5055,44 +5597,9 @@
           <w:sz w:val="20"/>
           <w:szCs w:val="20"/>
         </w:rPr>
-        <w:t>)</w:t>
-      </w:r>
-      <w:r>
-        <w:rPr>
-          <w:rFonts w:asciiTheme="majorHAnsi" w:eastAsiaTheme="majorHAnsi" w:hAnsiTheme="majorHAnsi" w:cs="Times New Roman" w:hint="eastAsia"/>
-          <w:color w:val="000000"/>
-          <w:sz w:val="20"/>
-          <w:szCs w:val="20"/>
-        </w:rPr>
-        <w:t>가</w:t>
-      </w:r>
-      <w:r>
-        <w:rPr>
-          <w:rFonts w:asciiTheme="majorHAnsi" w:eastAsiaTheme="majorHAnsi" w:hAnsiTheme="majorHAnsi" w:cs="Times New Roman"/>
-          <w:color w:val="000000"/>
-          <w:sz w:val="20"/>
-          <w:szCs w:val="20"/>
-        </w:rPr>
-        <w:t xml:space="preserve"> pipeline</w:t>
-      </w:r>
-      <w:r>
-        <w:rPr>
-          <w:rFonts w:asciiTheme="majorHAnsi" w:eastAsiaTheme="majorHAnsi" w:hAnsiTheme="majorHAnsi" w:cs="Times New Roman" w:hint="eastAsia"/>
-          <w:color w:val="000000"/>
-          <w:sz w:val="20"/>
-          <w:szCs w:val="20"/>
-        </w:rPr>
-        <w:t xml:space="preserve">과 등장하면서 </w:t>
-      </w:r>
-      <w:r>
-        <w:rPr>
-          <w:rFonts w:asciiTheme="majorHAnsi" w:eastAsiaTheme="majorHAnsi" w:hAnsiTheme="majorHAnsi" w:cs="Times New Roman"/>
-          <w:color w:val="000000"/>
-          <w:sz w:val="20"/>
-          <w:szCs w:val="20"/>
-        </w:rPr>
         <w:t>daca</w:t>
       </w:r>
+      <w:proofErr w:type="spellEnd"/>
       <w:r>
         <w:rPr>
           <w:rFonts w:asciiTheme="majorHAnsi" w:eastAsiaTheme="majorHAnsi" w:hAnsiTheme="majorHAnsi" w:cs="Times New Roman" w:hint="eastAsia"/>
@@ -5135,7 +5642,77 @@
           <w:rFonts w:asciiTheme="majorHAnsi" w:eastAsiaTheme="majorHAnsi" w:hAnsiTheme="majorHAnsi" w:hint="eastAsia"/>
           <w:szCs w:val="20"/>
         </w:rPr>
-        <w:t xml:space="preserve"> 위와 같은 여러 개의 N개로 모델을 실행시키면서 가장 </w:t>
+        <w:t xml:space="preserve"> 위와 같은 여러 개의 N개로 모델을 실행시키면서</w:t>
+      </w:r>
+      <w:r>
+        <w:rPr>
+          <w:rFonts w:asciiTheme="majorHAnsi" w:eastAsiaTheme="majorHAnsi" w:hAnsiTheme="majorHAnsi" w:hint="eastAsia"/>
+          <w:szCs w:val="20"/>
+        </w:rPr>
+        <w:t xml:space="preserve"> 대체적으로 </w:t>
+      </w:r>
+      <w:r>
+        <w:rPr>
+          <w:rFonts w:asciiTheme="majorHAnsi" w:eastAsiaTheme="majorHAnsi" w:hAnsiTheme="majorHAnsi"/>
+          <w:szCs w:val="20"/>
+        </w:rPr>
+        <w:t>N</w:t>
+      </w:r>
+      <w:r>
+        <w:rPr>
+          <w:rFonts w:asciiTheme="majorHAnsi" w:eastAsiaTheme="majorHAnsi" w:hAnsiTheme="majorHAnsi" w:hint="eastAsia"/>
+          <w:szCs w:val="20"/>
+        </w:rPr>
+        <w:t xml:space="preserve">이 높아질수록 </w:t>
+      </w:r>
+      <w:r>
+        <w:rPr>
+          <w:rFonts w:asciiTheme="majorHAnsi" w:eastAsiaTheme="majorHAnsi" w:hAnsiTheme="majorHAnsi"/>
+          <w:szCs w:val="20"/>
+        </w:rPr>
+        <w:t>Topic</w:t>
+      </w:r>
+      <w:r>
+        <w:rPr>
+          <w:rFonts w:asciiTheme="majorHAnsi" w:eastAsiaTheme="majorHAnsi" w:hAnsiTheme="majorHAnsi" w:hint="eastAsia"/>
+          <w:szCs w:val="20"/>
+        </w:rPr>
+        <w:t>의 정확도가 높아지는 결과를 보였다.</w:t>
+      </w:r>
+      <w:r>
+        <w:rPr>
+          <w:rFonts w:asciiTheme="majorHAnsi" w:eastAsiaTheme="majorHAnsi" w:hAnsiTheme="majorHAnsi"/>
+          <w:szCs w:val="20"/>
+        </w:rPr>
+        <w:t xml:space="preserve"> </w:t>
+      </w:r>
+      <w:r>
+        <w:rPr>
+          <w:rFonts w:asciiTheme="majorHAnsi" w:eastAsiaTheme="majorHAnsi" w:hAnsiTheme="majorHAnsi" w:hint="eastAsia"/>
+          <w:szCs w:val="20"/>
+        </w:rPr>
+        <w:t>그렇지만 한 단어가 여러 토픽에서 동시에 등장하는 경우도 증가하며 정확도를 감소시켰다.</w:t>
+      </w:r>
+      <w:r>
+        <w:rPr>
+          <w:rFonts w:asciiTheme="majorHAnsi" w:eastAsiaTheme="majorHAnsi" w:hAnsiTheme="majorHAnsi"/>
+          <w:szCs w:val="20"/>
+        </w:rPr>
+        <w:t xml:space="preserve"> </w:t>
+      </w:r>
+      <w:r>
+        <w:rPr>
+          <w:rFonts w:asciiTheme="majorHAnsi" w:eastAsiaTheme="majorHAnsi" w:hAnsiTheme="majorHAnsi" w:hint="eastAsia"/>
+          <w:szCs w:val="20"/>
+        </w:rPr>
+        <w:t xml:space="preserve">이러한 점들을 종합하여 </w:t>
+      </w:r>
+      <w:r>
+        <w:rPr>
+          <w:rFonts w:asciiTheme="majorHAnsi" w:eastAsiaTheme="majorHAnsi" w:hAnsiTheme="majorHAnsi" w:hint="eastAsia"/>
+          <w:szCs w:val="20"/>
+        </w:rPr>
+        <w:t xml:space="preserve">가장 </w:t>
       </w:r>
       <w:r>
         <w:rPr>
@@ -5240,14 +5817,28 @@
           <w:rFonts w:asciiTheme="majorHAnsi" w:eastAsiaTheme="majorHAnsi" w:hAnsiTheme="majorHAnsi" w:hint="eastAsia"/>
           <w:szCs w:val="20"/>
         </w:rPr>
-        <w:t>일 때의 보수 및 진보의 특성을 파악하기로 했다.</w:t>
+        <w:t>일 때의 보수 및 진보의 특성을 파악하</w:t>
+      </w:r>
+      <w:r>
+        <w:rPr>
+          <w:rFonts w:asciiTheme="majorHAnsi" w:eastAsiaTheme="majorHAnsi" w:hAnsiTheme="majorHAnsi" w:hint="eastAsia"/>
+          <w:szCs w:val="20"/>
+        </w:rPr>
+        <w:t>고자 했다</w:t>
+      </w:r>
+      <w:r>
+        <w:rPr>
+          <w:rFonts w:asciiTheme="majorHAnsi" w:eastAsiaTheme="majorHAnsi" w:hAnsiTheme="majorHAnsi" w:hint="eastAsia"/>
+          <w:szCs w:val="20"/>
+        </w:rPr>
+        <w:t>.</w:t>
       </w:r>
     </w:p>
     <w:p>
       <w:pPr>
         <w:ind w:left="1600"/>
         <w:rPr>
-          <w:rFonts w:asciiTheme="majorHAnsi" w:eastAsiaTheme="majorHAnsi" w:hAnsiTheme="majorHAnsi"/>
+          <w:rFonts w:asciiTheme="majorHAnsi" w:eastAsiaTheme="majorHAnsi" w:hAnsiTheme="majorHAnsi" w:hint="eastAsia"/>
           <w:szCs w:val="20"/>
         </w:rPr>
       </w:pPr>
@@ -5304,9 +5895,6 @@
                           <w:p>
                             <w:pPr>
                               <w:jc w:val="center"/>
-                              <w:rPr>
-                                <w:rFonts w:hint="eastAsia"/>
-                              </w:rPr>
                             </w:pPr>
                             <w:r>
                               <w:rPr>
@@ -5348,9 +5936,6 @@
                     <w:p>
                       <w:pPr>
                         <w:jc w:val="center"/>
-                        <w:rPr>
-                          <w:rFonts w:hint="eastAsia"/>
-                        </w:rPr>
                       </w:pPr>
                       <w:r>
                         <w:rPr>
@@ -5383,8 +5968,8 @@
         </w:rPr>
         <w:drawing>
           <wp:inline distT="0" distB="0" distL="0" distR="0" wp14:anchorId="422D794F" wp14:editId="5938A2E4">
-            <wp:extent cx="3726904" cy="1303866"/>
-            <wp:effectExtent l="0" t="0" r="6985" b="0"/>
+            <wp:extent cx="3538847" cy="1238074"/>
+            <wp:effectExtent l="0" t="0" r="5080" b="635"/>
             <wp:docPr id="8" name="그림 8"/>
             <wp:cNvGraphicFramePr>
               <a:graphicFrameLocks xmlns:a="http://schemas.openxmlformats.org/drawingml/2006/main" noChangeAspect="1"/>
@@ -5404,7 +5989,7 @@
                   <pic:spPr bwMode="auto">
                     <a:xfrm>
                       <a:off x="0" y="0"/>
-                      <a:ext cx="3726904" cy="1303866"/>
+                      <a:ext cx="3612322" cy="1263780"/>
                     </a:xfrm>
                     <a:prstGeom prst="rect">
                       <a:avLst/>
@@ -5436,15 +6021,6 @@
     </w:p>
     <w:p>
       <w:pPr>
-        <w:ind w:left="1600"/>
-        <w:rPr>
-          <w:rFonts w:asciiTheme="majorHAnsi" w:eastAsiaTheme="majorHAnsi" w:hAnsiTheme="majorHAnsi"/>
-          <w:szCs w:val="20"/>
-        </w:rPr>
-      </w:pPr>
-    </w:p>
-    <w:p>
-      <w:pPr>
         <w:pStyle w:val="a3"/>
         <w:numPr>
           <w:ilvl w:val="0"/>
@@ -5560,7 +6136,23 @@
           <w:rFonts w:asciiTheme="majorHAnsi" w:eastAsiaTheme="majorHAnsi" w:hAnsiTheme="majorHAnsi" w:hint="eastAsia"/>
           <w:szCs w:val="20"/>
         </w:rPr>
-        <w:t xml:space="preserve"> 각 </w:t>
+        <w:t xml:space="preserve"> </w:t>
+      </w:r>
+      <w:proofErr w:type="spellStart"/>
+      <w:r>
+        <w:rPr>
+          <w:rFonts w:asciiTheme="majorHAnsi" w:eastAsiaTheme="majorHAnsi" w:hAnsiTheme="majorHAnsi" w:hint="eastAsia"/>
+          <w:szCs w:val="20"/>
+        </w:rPr>
+        <w:t>각</w:t>
+      </w:r>
+      <w:proofErr w:type="spellEnd"/>
+      <w:r>
+        <w:rPr>
+          <w:rFonts w:asciiTheme="majorHAnsi" w:eastAsiaTheme="majorHAnsi" w:hAnsiTheme="majorHAnsi" w:hint="eastAsia"/>
+          <w:szCs w:val="20"/>
+        </w:rPr>
+        <w:t xml:space="preserve"> </w:t>
       </w:r>
       <w:r>
         <w:rPr>
@@ -5618,12 +6210,30 @@
         </w:rPr>
         <w:t xml:space="preserve"> </w:t>
       </w:r>
-      <w:r>
-        <w:rPr>
-          <w:rFonts w:asciiTheme="majorHAnsi" w:eastAsiaTheme="majorHAnsi" w:hAnsiTheme="majorHAnsi" w:hint="eastAsia"/>
-          <w:szCs w:val="20"/>
-        </w:rPr>
-        <w:t>벤다이어그램을 생성하고,</w:t>
+      <w:proofErr w:type="spellStart"/>
+      <w:r>
+        <w:rPr>
+          <w:rFonts w:asciiTheme="majorHAnsi" w:eastAsiaTheme="majorHAnsi" w:hAnsiTheme="majorHAnsi" w:hint="eastAsia"/>
+          <w:szCs w:val="20"/>
+        </w:rPr>
+        <w:t>벤</w:t>
+      </w:r>
+      <w:bookmarkStart w:id="0" w:name="_GoBack"/>
+      <w:bookmarkEnd w:id="0"/>
+      <w:r>
+        <w:rPr>
+          <w:rFonts w:asciiTheme="majorHAnsi" w:eastAsiaTheme="majorHAnsi" w:hAnsiTheme="majorHAnsi" w:hint="eastAsia"/>
+          <w:szCs w:val="20"/>
+        </w:rPr>
+        <w:t>다이어그램을</w:t>
+      </w:r>
+      <w:proofErr w:type="spellEnd"/>
+      <w:r>
+        <w:rPr>
+          <w:rFonts w:asciiTheme="majorHAnsi" w:eastAsiaTheme="majorHAnsi" w:hAnsiTheme="majorHAnsi" w:hint="eastAsia"/>
+          <w:szCs w:val="20"/>
+        </w:rPr>
+        <w:t xml:space="preserve"> 생성하고,</w:t>
       </w:r>
       <w:r>
         <w:rPr>
@@ -5679,7 +6289,39 @@
           <w:rFonts w:asciiTheme="majorHAnsi" w:eastAsiaTheme="majorHAnsi" w:hAnsiTheme="majorHAnsi" w:hint="eastAsia"/>
           <w:szCs w:val="20"/>
         </w:rPr>
-        <w:t>하지만 모든 단어를 벤다이어그램에 넣으면 보기에 좋지 않아 단어의 개수로 벤다이어그램을 생성하고,</w:t>
+        <w:t xml:space="preserve">하지만 모든 단어를 </w:t>
+      </w:r>
+      <w:proofErr w:type="spellStart"/>
+      <w:r>
+        <w:rPr>
+          <w:rFonts w:asciiTheme="majorHAnsi" w:eastAsiaTheme="majorHAnsi" w:hAnsiTheme="majorHAnsi" w:hint="eastAsia"/>
+          <w:szCs w:val="20"/>
+        </w:rPr>
+        <w:t>벤다이어그램에</w:t>
+      </w:r>
+      <w:proofErr w:type="spellEnd"/>
+      <w:r>
+        <w:rPr>
+          <w:rFonts w:asciiTheme="majorHAnsi" w:eastAsiaTheme="majorHAnsi" w:hAnsiTheme="majorHAnsi" w:hint="eastAsia"/>
+          <w:szCs w:val="20"/>
+        </w:rPr>
+        <w:t xml:space="preserve"> 넣으면 보기에 좋지 않아 단어의 개수로 </w:t>
+      </w:r>
+      <w:proofErr w:type="spellStart"/>
+      <w:r>
+        <w:rPr>
+          <w:rFonts w:asciiTheme="majorHAnsi" w:eastAsiaTheme="majorHAnsi" w:hAnsiTheme="majorHAnsi" w:hint="eastAsia"/>
+          <w:szCs w:val="20"/>
+        </w:rPr>
+        <w:t>벤다이어그램을</w:t>
+      </w:r>
+      <w:proofErr w:type="spellEnd"/>
+      <w:r>
+        <w:rPr>
+          <w:rFonts w:asciiTheme="majorHAnsi" w:eastAsiaTheme="majorHAnsi" w:hAnsiTheme="majorHAnsi" w:hint="eastAsia"/>
+          <w:szCs w:val="20"/>
+        </w:rPr>
+        <w:t xml:space="preserve"> 생성하고,</w:t>
       </w:r>
       <w:r>
         <w:rPr>
@@ -5715,7 +6357,7 @@
         <w:pStyle w:val="a3"/>
         <w:ind w:leftChars="0" w:left="2000"/>
         <w:rPr>
-          <w:rFonts w:asciiTheme="majorHAnsi" w:eastAsiaTheme="majorHAnsi" w:hAnsiTheme="majorHAnsi" w:hint="eastAsia"/>
+          <w:rFonts w:asciiTheme="majorHAnsi" w:eastAsiaTheme="majorHAnsi" w:hAnsiTheme="majorHAnsi"/>
           <w:szCs w:val="20"/>
         </w:rPr>
       </w:pPr>
@@ -5780,7 +6422,7 @@
         <w:pStyle w:val="a3"/>
         <w:ind w:leftChars="0" w:left="2000"/>
         <w:rPr>
-          <w:rFonts w:asciiTheme="majorHAnsi" w:eastAsiaTheme="majorHAnsi" w:hAnsiTheme="majorHAnsi" w:hint="eastAsia"/>
+          <w:rFonts w:asciiTheme="majorHAnsi" w:eastAsiaTheme="majorHAnsi" w:hAnsiTheme="majorHAnsi"/>
           <w:szCs w:val="20"/>
         </w:rPr>
       </w:pPr>
@@ -5837,9 +6479,6 @@
                           <w:p>
                             <w:pPr>
                               <w:jc w:val="center"/>
-                              <w:rPr>
-                                <w:rFonts w:hint="eastAsia"/>
-                              </w:rPr>
                             </w:pPr>
                             <w:r>
                               <w:rPr>
@@ -5888,9 +6527,6 @@
                     <w:p>
                       <w:pPr>
                         <w:jc w:val="center"/>
-                        <w:rPr>
-                          <w:rFonts w:hint="eastAsia"/>
-                        </w:rPr>
                       </w:pPr>
                       <w:r>
                         <w:rPr>
@@ -5985,9 +6621,6 @@
                           <w:p>
                             <w:pPr>
                               <w:jc w:val="center"/>
-                              <w:rPr>
-                                <w:rFonts w:hint="eastAsia"/>
-                              </w:rPr>
                             </w:pPr>
                             <w:r>
                               <w:rPr>
@@ -6036,9 +6669,6 @@
                     <w:p>
                       <w:pPr>
                         <w:jc w:val="center"/>
-                        <w:rPr>
-                          <w:rFonts w:hint="eastAsia"/>
-                        </w:rPr>
                       </w:pPr>
                       <w:r>
                         <w:rPr>
@@ -6294,8 +6924,17 @@
           <w:rFonts w:asciiTheme="majorHAnsi" w:eastAsiaTheme="majorHAnsi" w:hAnsiTheme="majorHAnsi"/>
           <w:szCs w:val="20"/>
         </w:rPr>
-        <w:t>Israel, Islam, Palestinian, Muslim, Isra</w:t>
-      </w:r>
+        <w:t xml:space="preserve">Israel, Islam, Palestinian, Muslim, </w:t>
+      </w:r>
+      <w:proofErr w:type="spellStart"/>
+      <w:r>
+        <w:rPr>
+          <w:rFonts w:asciiTheme="majorHAnsi" w:eastAsiaTheme="majorHAnsi" w:hAnsiTheme="majorHAnsi"/>
+          <w:szCs w:val="20"/>
+        </w:rPr>
+        <w:t>Isra</w:t>
+      </w:r>
+      <w:proofErr w:type="spellEnd"/>
       <w:r>
         <w:rPr>
           <w:rFonts w:asciiTheme="majorHAnsi" w:eastAsiaTheme="majorHAnsi" w:hAnsiTheme="majorHAnsi" w:hint="eastAsia"/>
@@ -6386,7 +7025,7 @@
         <w:pStyle w:val="a3"/>
         <w:ind w:leftChars="0" w:left="2000"/>
         <w:rPr>
-          <w:rFonts w:asciiTheme="majorHAnsi" w:eastAsiaTheme="majorHAnsi" w:hAnsiTheme="majorHAnsi" w:hint="eastAsia"/>
+          <w:rFonts w:asciiTheme="majorHAnsi" w:eastAsiaTheme="majorHAnsi" w:hAnsiTheme="majorHAnsi"/>
           <w:szCs w:val="20"/>
         </w:rPr>
       </w:pPr>
@@ -6444,9 +7083,6 @@
                           <w:p>
                             <w:pPr>
                               <w:jc w:val="center"/>
-                              <w:rPr>
-                                <w:rFonts w:hint="eastAsia"/>
-                              </w:rPr>
                             </w:pPr>
                             <w:r>
                               <w:rPr>
@@ -6495,9 +7131,6 @@
                     <w:p>
                       <w:pPr>
                         <w:jc w:val="center"/>
-                        <w:rPr>
-                          <w:rFonts w:hint="eastAsia"/>
-                        </w:rPr>
                       </w:pPr>
                       <w:r>
                         <w:rPr>
@@ -6608,7 +7241,7 @@
         </w:numPr>
         <w:spacing w:before="0" w:beforeAutospacing="0" w:after="0" w:afterAutospacing="0"/>
         <w:rPr>
-          <w:rFonts w:asciiTheme="majorHAnsi" w:eastAsiaTheme="majorHAnsi" w:hAnsiTheme="majorHAnsi" w:cs="Times New Roman" w:hint="eastAsia"/>
+          <w:rFonts w:asciiTheme="majorHAnsi" w:eastAsiaTheme="majorHAnsi" w:hAnsiTheme="majorHAnsi" w:cs="Times New Roman"/>
           <w:color w:val="000000"/>
           <w:sz w:val="20"/>
           <w:szCs w:val="20"/>
@@ -6794,29 +7427,7 @@
             <w:szCs w:val="20"/>
             <w:shd w:val="clear" w:color="auto" w:fill="FFFFFF"/>
           </w:rPr>
-          <w:t>https://</w:t>
-        </w:r>
-        <w:r>
-          <w:rPr>
-            <w:rStyle w:val="a5"/>
-            <w:rFonts w:asciiTheme="majorHAnsi" w:eastAsiaTheme="majorHAnsi" w:hAnsiTheme="majorHAnsi" w:cs="Arial"/>
-            <w:color w:val="2200CC"/>
-            <w:sz w:val="20"/>
-            <w:szCs w:val="20"/>
-            <w:shd w:val="clear" w:color="auto" w:fill="FFFFFF"/>
-          </w:rPr>
-          <w:t>w</w:t>
-        </w:r>
-        <w:r>
-          <w:rPr>
-            <w:rStyle w:val="a5"/>
-            <w:rFonts w:asciiTheme="majorHAnsi" w:eastAsiaTheme="majorHAnsi" w:hAnsiTheme="majorHAnsi" w:cs="Arial"/>
-            <w:color w:val="2200CC"/>
-            <w:sz w:val="20"/>
-            <w:szCs w:val="20"/>
-            <w:shd w:val="clear" w:color="auto" w:fill="FFFFFF"/>
-          </w:rPr>
-          <w:t>ww.thenation.com/article/too-many-of-trumps-liberal-critics-are-praising-his-strike-on-syria/</w:t>
+          <w:t>https://www.thenation.com/article/too-many-of-trumps-liberal-critics-are-praising-his-strike-on-syria/</w:t>
         </w:r>
       </w:hyperlink>
       <w:r>
@@ -6835,7 +7446,7 @@
         <w:pStyle w:val="a3"/>
         <w:ind w:leftChars="0" w:left="2000"/>
         <w:rPr>
-          <w:rFonts w:asciiTheme="majorHAnsi" w:eastAsiaTheme="majorHAnsi" w:hAnsiTheme="majorHAnsi" w:hint="eastAsia"/>
+          <w:rFonts w:asciiTheme="majorHAnsi" w:eastAsiaTheme="majorHAnsi" w:hAnsiTheme="majorHAnsi"/>
           <w:szCs w:val="20"/>
         </w:rPr>
       </w:pPr>
@@ -6874,6 +7485,7 @@
         </w:rPr>
         <w:t xml:space="preserve">과 </w:t>
       </w:r>
+      <w:proofErr w:type="spellStart"/>
       <w:r>
         <w:rPr>
           <w:rFonts w:asciiTheme="majorHAnsi" w:eastAsiaTheme="majorHAnsi" w:hAnsiTheme="majorHAnsi"/>
@@ -6881,6 +7493,7 @@
         </w:rPr>
         <w:t>Hillari</w:t>
       </w:r>
+      <w:proofErr w:type="spellEnd"/>
       <w:r>
         <w:rPr>
           <w:rFonts w:asciiTheme="majorHAnsi" w:eastAsiaTheme="majorHAnsi" w:hAnsiTheme="majorHAnsi" w:hint="eastAsia"/>
@@ -6914,14 +7527,78 @@
           <w:rFonts w:asciiTheme="majorHAnsi" w:eastAsiaTheme="majorHAnsi" w:hAnsiTheme="majorHAnsi" w:hint="eastAsia"/>
           <w:szCs w:val="20"/>
         </w:rPr>
-        <w:t xml:space="preserve">힐러리의 최측근 보좌관인 후마 애버딘의 전 남편 앤서니 위너의 노트북에서 </w:t>
-      </w:r>
-      <w:r>
-        <w:rPr>
-          <w:rFonts w:asciiTheme="majorHAnsi" w:eastAsiaTheme="majorHAnsi" w:hAnsiTheme="majorHAnsi" w:hint="eastAsia"/>
-          <w:szCs w:val="20"/>
-        </w:rPr>
-        <w:t>상당수의 힐러리와 애버딘 간의 이메일이 발견됐던 이메일 스캔들과 관련된 것으로 추정된다.</w:t>
+        <w:t xml:space="preserve">힐러리의 최측근 보좌관인 </w:t>
+      </w:r>
+      <w:proofErr w:type="spellStart"/>
+      <w:r>
+        <w:rPr>
+          <w:rFonts w:asciiTheme="majorHAnsi" w:eastAsiaTheme="majorHAnsi" w:hAnsiTheme="majorHAnsi" w:hint="eastAsia"/>
+          <w:szCs w:val="20"/>
+        </w:rPr>
+        <w:t>후마</w:t>
+      </w:r>
+      <w:proofErr w:type="spellEnd"/>
+      <w:r>
+        <w:rPr>
+          <w:rFonts w:asciiTheme="majorHAnsi" w:eastAsiaTheme="majorHAnsi" w:hAnsiTheme="majorHAnsi" w:hint="eastAsia"/>
+          <w:szCs w:val="20"/>
+        </w:rPr>
+        <w:t xml:space="preserve"> </w:t>
+      </w:r>
+      <w:proofErr w:type="spellStart"/>
+      <w:r>
+        <w:rPr>
+          <w:rFonts w:asciiTheme="majorHAnsi" w:eastAsiaTheme="majorHAnsi" w:hAnsiTheme="majorHAnsi" w:hint="eastAsia"/>
+          <w:szCs w:val="20"/>
+        </w:rPr>
+        <w:t>애버딘의</w:t>
+      </w:r>
+      <w:proofErr w:type="spellEnd"/>
+      <w:r>
+        <w:rPr>
+          <w:rFonts w:asciiTheme="majorHAnsi" w:eastAsiaTheme="majorHAnsi" w:hAnsiTheme="majorHAnsi" w:hint="eastAsia"/>
+          <w:szCs w:val="20"/>
+        </w:rPr>
+        <w:t xml:space="preserve"> 전 남편 앤서니 </w:t>
+      </w:r>
+      <w:proofErr w:type="spellStart"/>
+      <w:r>
+        <w:rPr>
+          <w:rFonts w:asciiTheme="majorHAnsi" w:eastAsiaTheme="majorHAnsi" w:hAnsiTheme="majorHAnsi" w:hint="eastAsia"/>
+          <w:szCs w:val="20"/>
+        </w:rPr>
+        <w:t>위너의</w:t>
+      </w:r>
+      <w:proofErr w:type="spellEnd"/>
+      <w:r>
+        <w:rPr>
+          <w:rFonts w:asciiTheme="majorHAnsi" w:eastAsiaTheme="majorHAnsi" w:hAnsiTheme="majorHAnsi" w:hint="eastAsia"/>
+          <w:szCs w:val="20"/>
+        </w:rPr>
+        <w:t xml:space="preserve"> 노트북에서 </w:t>
+      </w:r>
+      <w:r>
+        <w:rPr>
+          <w:rFonts w:asciiTheme="majorHAnsi" w:eastAsiaTheme="majorHAnsi" w:hAnsiTheme="majorHAnsi" w:hint="eastAsia"/>
+          <w:szCs w:val="20"/>
+        </w:rPr>
+        <w:t xml:space="preserve">상당수의 힐러리와 </w:t>
+      </w:r>
+      <w:proofErr w:type="spellStart"/>
+      <w:r>
+        <w:rPr>
+          <w:rFonts w:asciiTheme="majorHAnsi" w:eastAsiaTheme="majorHAnsi" w:hAnsiTheme="majorHAnsi" w:hint="eastAsia"/>
+          <w:szCs w:val="20"/>
+        </w:rPr>
+        <w:t>애버딘</w:t>
+      </w:r>
+      <w:proofErr w:type="spellEnd"/>
+      <w:r>
+        <w:rPr>
+          <w:rFonts w:asciiTheme="majorHAnsi" w:eastAsiaTheme="majorHAnsi" w:hAnsiTheme="majorHAnsi" w:hint="eastAsia"/>
+          <w:szCs w:val="20"/>
+        </w:rPr>
+        <w:t xml:space="preserve"> 간의 이메일이 발견됐던 이메일 스캔들과 관련된 것으로 추정된다.</w:t>
       </w:r>
       <w:r>
         <w:rPr>
@@ -7007,7 +7684,7 @@
     <w:p>
       <w:pPr>
         <w:rPr>
-          <w:rFonts w:asciiTheme="majorHAnsi" w:eastAsiaTheme="majorHAnsi" w:hAnsiTheme="majorHAnsi" w:hint="eastAsia"/>
+          <w:rFonts w:asciiTheme="majorHAnsi" w:eastAsiaTheme="majorHAnsi" w:hAnsiTheme="majorHAnsi"/>
           <w:szCs w:val="20"/>
         </w:rPr>
       </w:pPr>
@@ -7064,9 +7741,6 @@
                           <w:p>
                             <w:pPr>
                               <w:jc w:val="center"/>
-                              <w:rPr>
-                                <w:rFonts w:hint="eastAsia"/>
-                              </w:rPr>
                             </w:pPr>
                             <w:r>
                               <w:rPr>
@@ -7080,21 +7754,7 @@
                                 <w:rFonts w:eastAsiaTheme="minorHAnsi"/>
                                 <w:szCs w:val="20"/>
                               </w:rPr>
-                              <w:t xml:space="preserve">igure </w:t>
-                            </w:r>
-                            <w:r>
-                              <w:rPr>
-                                <w:rFonts w:eastAsiaTheme="minorHAnsi"/>
-                                <w:szCs w:val="20"/>
-                              </w:rPr>
-                              <w:t>11</w:t>
-                            </w:r>
-                            <w:r>
-                              <w:rPr>
-                                <w:rFonts w:eastAsiaTheme="minorHAnsi"/>
-                                <w:szCs w:val="20"/>
-                              </w:rPr>
-                              <w:t xml:space="preserve">. </w:t>
+                              <w:t xml:space="preserve">igure 11. </w:t>
                             </w:r>
                             <w:r>
                               <w:rPr>
@@ -7129,9 +7789,6 @@
                     <w:p>
                       <w:pPr>
                         <w:jc w:val="center"/>
-                        <w:rPr>
-                          <w:rFonts w:hint="eastAsia"/>
-                        </w:rPr>
                       </w:pPr>
                       <w:r>
                         <w:rPr>
@@ -7145,21 +7802,7 @@
                           <w:rFonts w:eastAsiaTheme="minorHAnsi"/>
                           <w:szCs w:val="20"/>
                         </w:rPr>
-                        <w:t xml:space="preserve">igure </w:t>
-                      </w:r>
-                      <w:r>
-                        <w:rPr>
-                          <w:rFonts w:eastAsiaTheme="minorHAnsi"/>
-                          <w:szCs w:val="20"/>
-                        </w:rPr>
-                        <w:t>11</w:t>
-                      </w:r>
-                      <w:r>
-                        <w:rPr>
-                          <w:rFonts w:eastAsiaTheme="minorHAnsi"/>
-                          <w:szCs w:val="20"/>
-                        </w:rPr>
-                        <w:t xml:space="preserve">. </w:t>
+                        <w:t xml:space="preserve">igure 11. </w:t>
                       </w:r>
                       <w:r>
                         <w:rPr>
@@ -7197,12 +7840,10 @@
         </w:numPr>
         <w:ind w:leftChars="0"/>
         <w:rPr>
-          <w:rFonts w:asciiTheme="majorHAnsi" w:eastAsiaTheme="majorHAnsi" w:hAnsiTheme="majorHAnsi" w:hint="eastAsia"/>
-          <w:szCs w:val="20"/>
-        </w:rPr>
-      </w:pPr>
-      <w:bookmarkStart w:id="0" w:name="_GoBack"/>
-      <w:bookmarkEnd w:id="0"/>
+          <w:rFonts w:asciiTheme="majorHAnsi" w:eastAsiaTheme="majorHAnsi" w:hAnsiTheme="majorHAnsi"/>
+          <w:szCs w:val="20"/>
+        </w:rPr>
+      </w:pPr>
     </w:p>
     <w:p>
       <w:pPr>
@@ -7267,9 +7908,6 @@
                           <w:p>
                             <w:pPr>
                               <w:jc w:val="center"/>
-                              <w:rPr>
-                                <w:rFonts w:hint="eastAsia"/>
-                              </w:rPr>
                             </w:pPr>
                             <w:r>
                               <w:rPr>
@@ -7283,21 +7921,7 @@
                                 <w:rFonts w:eastAsiaTheme="minorHAnsi"/>
                                 <w:szCs w:val="20"/>
                               </w:rPr>
-                              <w:t>igure 1</w:t>
-                            </w:r>
-                            <w:r>
-                              <w:rPr>
-                                <w:rFonts w:eastAsiaTheme="minorHAnsi"/>
-                                <w:szCs w:val="20"/>
-                              </w:rPr>
-                              <w:t>2</w:t>
-                            </w:r>
-                            <w:r>
-                              <w:rPr>
-                                <w:rFonts w:eastAsiaTheme="minorHAnsi"/>
-                                <w:szCs w:val="20"/>
-                              </w:rPr>
-                              <w:t xml:space="preserve">. </w:t>
+                              <w:t xml:space="preserve">igure 12. </w:t>
                             </w:r>
                             <w:r>
                               <w:rPr>
@@ -7332,9 +7956,6 @@
                     <w:p>
                       <w:pPr>
                         <w:jc w:val="center"/>
-                        <w:rPr>
-                          <w:rFonts w:hint="eastAsia"/>
-                        </w:rPr>
                       </w:pPr>
                       <w:r>
                         <w:rPr>
@@ -7348,21 +7969,7 @@
                           <w:rFonts w:eastAsiaTheme="minorHAnsi"/>
                           <w:szCs w:val="20"/>
                         </w:rPr>
-                        <w:t>igure 1</w:t>
-                      </w:r>
-                      <w:r>
-                        <w:rPr>
-                          <w:rFonts w:eastAsiaTheme="minorHAnsi"/>
-                          <w:szCs w:val="20"/>
-                        </w:rPr>
-                        <w:t>2</w:t>
-                      </w:r>
-                      <w:r>
-                        <w:rPr>
-                          <w:rFonts w:eastAsiaTheme="minorHAnsi"/>
-                          <w:szCs w:val="20"/>
-                        </w:rPr>
-                        <w:t xml:space="preserve">. </w:t>
+                        <w:t xml:space="preserve">igure 12. </w:t>
                       </w:r>
                       <w:r>
                         <w:rPr>
@@ -7433,7 +8040,7 @@
         <w:pStyle w:val="a3"/>
         <w:ind w:leftChars="0" w:left="2000"/>
         <w:rPr>
-          <w:rFonts w:asciiTheme="majorHAnsi" w:eastAsiaTheme="majorHAnsi" w:hAnsiTheme="majorHAnsi" w:hint="eastAsia"/>
+          <w:rFonts w:asciiTheme="majorHAnsi" w:eastAsiaTheme="majorHAnsi" w:hAnsiTheme="majorHAnsi"/>
           <w:szCs w:val="20"/>
         </w:rPr>
       </w:pPr>
@@ -8149,7 +8756,7 @@
       </w:pPr>
     </w:pPrDefault>
   </w:docDefaults>
-  <w:latentStyles w:defLockedState="0" w:defUIPriority="99" w:defSemiHidden="0" w:defUnhideWhenUsed="0" w:defQFormat="0" w:count="375">
+  <w:latentStyles w:defLockedState="0" w:defUIPriority="99" w:defSemiHidden="0" w:defUnhideWhenUsed="0" w:defQFormat="0" w:count="376">
     <w:lsdException w:name="Normal" w:uiPriority="0" w:qFormat="1"/>
     <w:lsdException w:name="heading 1" w:uiPriority="9" w:qFormat="1"/>
     <w:lsdException w:name="heading 2" w:semiHidden="1" w:uiPriority="9" w:unhideWhenUsed="1" w:qFormat="1"/>
@@ -8255,7 +8862,6 @@
     <w:lsdException w:name="HTML Sample" w:semiHidden="1" w:unhideWhenUsed="1"/>
     <w:lsdException w:name="HTML Typewriter" w:semiHidden="1" w:unhideWhenUsed="1"/>
     <w:lsdException w:name="HTML Variable" w:semiHidden="1" w:unhideWhenUsed="1"/>
-    <w:lsdException w:name="Normal Table" w:semiHidden="1" w:unhideWhenUsed="1"/>
     <w:lsdException w:name="annotation subject" w:semiHidden="1" w:unhideWhenUsed="1"/>
     <w:lsdException w:name="No List" w:semiHidden="1" w:unhideWhenUsed="1"/>
     <w:lsdException w:name="Outline List 1" w:semiHidden="1" w:unhideWhenUsed="1"/>
@@ -8302,10 +8908,8 @@
     <w:lsdException w:name="Table Subtle 2" w:semiHidden="1" w:unhideWhenUsed="1"/>
     <w:lsdException w:name="Table Web 1" w:semiHidden="1" w:unhideWhenUsed="1"/>
     <w:lsdException w:name="Table Web 2" w:semiHidden="1" w:unhideWhenUsed="1"/>
-    <w:lsdException w:name="Table Web 3" w:semiHidden="1" w:unhideWhenUsed="1"/>
     <w:lsdException w:name="Balloon Text" w:semiHidden="1" w:unhideWhenUsed="1"/>
     <w:lsdException w:name="Table Grid" w:uiPriority="39"/>
-    <w:lsdException w:name="Table Theme" w:semiHidden="1" w:unhideWhenUsed="1"/>
     <w:lsdException w:name="Placeholder Text" w:semiHidden="1"/>
     <w:lsdException w:name="No Spacing" w:uiPriority="1" w:qFormat="1"/>
     <w:lsdException w:name="Light Shading" w:uiPriority="60"/>
@@ -8525,6 +9129,7 @@
     <w:lsdException w:name="Smart Hyperlink" w:semiHidden="1" w:unhideWhenUsed="1"/>
     <w:lsdException w:name="Hashtag" w:semiHidden="1" w:unhideWhenUsed="1"/>
     <w:lsdException w:name="Unresolved Mention" w:semiHidden="1" w:unhideWhenUsed="1"/>
+    <w:lsdException w:name="Smart Link" w:semiHidden="1" w:unhideWhenUsed="1"/>
   </w:latentStyles>
   <w:style w:type="paragraph" w:default="1" w:styleId="a">
     <w:name w:val="Normal"/>
@@ -8946,7 +9551,7 @@
 </file>
 
 <file path=customXml/itemProps1.xml><?xml version="1.0" encoding="utf-8"?>
-<ds:datastoreItem xmlns:ds="http://schemas.openxmlformats.org/officeDocument/2006/customXml" ds:itemID="{6E1138F6-2D12-4749-9CFD-12B2F427128B}">
+<ds:datastoreItem xmlns:ds="http://schemas.openxmlformats.org/officeDocument/2006/customXml" ds:itemID="{057AB7C2-AA68-4320-8DD6-89C4F05BD07C}">
   <ds:schemaRefs>
     <ds:schemaRef ds:uri="http://schemas.openxmlformats.org/officeDocument/2006/bibliography"/>
   </ds:schemaRefs>

</xml_diff>